<commit_message>
Actualizacion de HU acceso a Mis campañas
</commit_message>
<xml_diff>
--- a/user_history/Acceder A mis Campañas.docx
+++ b/user_history/Acceder A mis Campañas.docx
@@ -312,6 +312,71 @@
               </w:rPr>
               <w:t xml:space="preserve"> </w:t>
             </w:r>
+            <w:r>
+              <w:rPr>
+                <w:rFonts w:ascii="Arial" w:hAnsi="Arial" w:cs="Arial"/>
+                <w:bCs/>
+                <w:sz w:val="24"/>
+                <w:szCs w:val="24"/>
+              </w:rPr>
+              <w:t>En la barra superior se meu</w:t>
+            </w:r>
+            <w:r>
+              <w:rPr>
+                <w:rFonts w:ascii="Arial" w:hAnsi="Arial" w:cs="Arial"/>
+                <w:bCs/>
+                <w:sz w:val="24"/>
+                <w:szCs w:val="24"/>
+              </w:rPr>
+              <w:t>s</w:t>
+            </w:r>
+            <w:r>
+              <w:rPr>
+                <w:rFonts w:ascii="Arial" w:hAnsi="Arial" w:cs="Arial"/>
+                <w:bCs/>
+                <w:sz w:val="24"/>
+                <w:szCs w:val="24"/>
+              </w:rPr>
+              <w:t>tran otras opciones con las que puede trabajr el usuario</w:t>
+            </w:r>
+            <w:r>
+              <w:rPr>
+                <w:rFonts w:ascii="Arial" w:hAnsi="Arial" w:cs="Arial"/>
+                <w:bCs/>
+                <w:sz w:val="24"/>
+                <w:szCs w:val="24"/>
+              </w:rPr>
+              <w:t xml:space="preserve"> (historial, opciones de perfil,etc</w:t>
+            </w:r>
+            <w:r>
+              <w:rPr>
+                <w:rFonts w:ascii="Arial" w:hAnsi="Arial" w:cs="Arial"/>
+                <w:bCs/>
+                <w:sz w:val="24"/>
+                <w:szCs w:val="24"/>
+              </w:rPr>
+              <w:t>.</w:t>
+            </w:r>
+            <w:bookmarkStart w:id="0" w:name="_GoBack"/>
+            <w:bookmarkEnd w:id="0"/>
+            <w:r>
+              <w:rPr>
+                <w:rFonts w:ascii="Arial" w:hAnsi="Arial" w:cs="Arial"/>
+                <w:bCs/>
+                <w:sz w:val="24"/>
+                <w:szCs w:val="24"/>
+              </w:rPr>
+              <w:t>)</w:t>
+            </w:r>
+            <w:r>
+              <w:rPr>
+                <w:rFonts w:ascii="Arial" w:hAnsi="Arial" w:cs="Arial"/>
+                <w:bCs/>
+                <w:sz w:val="24"/>
+                <w:szCs w:val="24"/>
+              </w:rPr>
+              <w:t>.</w:t>
+            </w:r>
           </w:p>
           <w:p>
             <w:pPr>
@@ -571,18 +636,7 @@
                 <w:sz w:val="24"/>
                 <w:szCs w:val="24"/>
               </w:rPr>
-              <w:t>, pod</w:t>
-            </w:r>
-            <w:bookmarkStart w:id="0" w:name="_GoBack"/>
-            <w:bookmarkEnd w:id="0"/>
-            <w:r>
-              <w:rPr>
-                <w:rFonts w:ascii="Arial" w:hAnsi="Arial" w:cs="Arial"/>
-                <w:bCs/>
-                <w:sz w:val="24"/>
-                <w:szCs w:val="24"/>
-              </w:rPr>
-              <w:t>rá entrar</w:t>
+              <w:t>, podrá entrar</w:t>
             </w:r>
             <w:r>
               <w:rPr>

</xml_diff>